<commit_message>
Nueva version db. Alerts en SetSecciones. TODO: Eliminar responsables
</commit_message>
<xml_diff>
--- a/Documentacion/Proyecto Desarrollo Aplicaciones Multiplataforma/PFC-Gabriel Rodriguez Diaz.docx
+++ b/Documentacion/Proyecto Desarrollo Aplicaciones Multiplataforma/PFC-Gabriel Rodriguez Diaz.docx
@@ -248,7 +248,37 @@
           <w:sz w:val="24"/>
           <w:szCs w:val="24"/>
         </w:rPr>
-        <w:t>La aplicación cuenta con gestión de productos distribuidos en secciones, lo que hace posible que la aplicación funcione aunque la empresa entre en nuevos mercados.</w:t>
+        <w:t xml:space="preserve">La aplicación cuenta con gestión de productos distribuidos en secciones, lo que hace posible que la </w:t>
+      </w:r>
+      <w:r>
+        <w:rPr>
+          <w:sz w:val="24"/>
+          <w:szCs w:val="24"/>
+        </w:rPr>
+        <w:t xml:space="preserve">viabilidad del </w:t>
+      </w:r>
+      <w:proofErr w:type="gramStart"/>
+      <w:r>
+        <w:rPr>
+          <w:sz w:val="24"/>
+          <w:szCs w:val="24"/>
+        </w:rPr>
+        <w:t>programa</w:t>
+      </w:r>
+      <w:proofErr w:type="gramEnd"/>
+      <w:r>
+        <w:rPr>
+          <w:sz w:val="24"/>
+          <w:szCs w:val="24"/>
+        </w:rPr>
+        <w:t xml:space="preserve"> </w:t>
+      </w:r>
+      <w:r>
+        <w:rPr>
+          <w:sz w:val="24"/>
+          <w:szCs w:val="24"/>
+        </w:rPr>
+        <w:t>aunque la empresa entre en nuevos mercados.</w:t>
       </w:r>
     </w:p>
     <w:p>
@@ -354,7 +384,21 @@
           <w:sz w:val="24"/>
           <w:szCs w:val="24"/>
         </w:rPr>
-        <w:t>se puede almacenar información de todos los distribuidores y las marcas que comercializan (en caso de existir).</w:t>
+        <w:t>se puede almacenar información de todos los distribuidores y las marcas que comercializan (en caso de existir</w:t>
+      </w:r>
+      <w:r>
+        <w:rPr>
+          <w:sz w:val="24"/>
+          <w:szCs w:val="24"/>
+        </w:rPr>
+        <w:t xml:space="preserve"> distribuidores</w:t>
+      </w:r>
+      <w:r>
+        <w:rPr>
+          <w:sz w:val="24"/>
+          <w:szCs w:val="24"/>
+        </w:rPr>
+        <w:t>).</w:t>
       </w:r>
     </w:p>
     <w:p>
@@ -469,12 +513,21 @@
           <w:szCs w:val="24"/>
         </w:rPr>
       </w:pPr>
-      <w:r>
-        <w:rPr>
-          <w:sz w:val="24"/>
-          <w:szCs w:val="24"/>
-        </w:rPr>
-        <w:t>Finalmente la aplicación cuenta con un cliente Android desde el cual los clientes se podrán conectar y hacer pedidos para tener listos en la tienda.</w:t>
+      <w:proofErr w:type="gramStart"/>
+      <w:r>
+        <w:rPr>
+          <w:sz w:val="24"/>
+          <w:szCs w:val="24"/>
+        </w:rPr>
+        <w:t>Finalmente</w:t>
+      </w:r>
+      <w:proofErr w:type="gramEnd"/>
+      <w:r>
+        <w:rPr>
+          <w:sz w:val="24"/>
+          <w:szCs w:val="24"/>
+        </w:rPr>
+        <w:t xml:space="preserve"> la aplicación cuenta con un cliente Android desde el cual los clientes se podrán conectar y hacer pedidos para tener listos en la tienda.</w:t>
       </w:r>
     </w:p>
     <w:p>
@@ -491,6 +544,32 @@
           <w:szCs w:val="24"/>
         </w:rPr>
         <w:br w:type="page"/>
+      </w:r>
+    </w:p>
+    <w:p>
+      <w:pPr>
+        <w:pStyle w:val="Citadestacada"/>
+      </w:pPr>
+      <w:r>
+        <w:lastRenderedPageBreak/>
+        <w:t>PALABRAS CLAVE</w:t>
+      </w:r>
+    </w:p>
+    <w:p>
+      <w:pPr>
+        <w:jc w:val="both"/>
+      </w:pPr>
+      <w:r>
+        <w:br w:type="page"/>
+      </w:r>
+    </w:p>
+    <w:p>
+      <w:pPr>
+        <w:pStyle w:val="Citadestacada"/>
+      </w:pPr>
+      <w:r>
+        <w:lastRenderedPageBreak/>
+        <w:t>MOTIVACIÓN</w:t>
       </w:r>
     </w:p>
     <w:p>
@@ -502,18 +581,17 @@
           <w:sz w:val="36"/>
         </w:rPr>
       </w:pPr>
+      <w:r>
+        <w:br w:type="page"/>
+      </w:r>
     </w:p>
     <w:p>
       <w:pPr>
         <w:pStyle w:val="Citadestacada"/>
       </w:pPr>
       <w:r>
-        <w:t>PALABRAS CLAVE</w:t>
-      </w:r>
-    </w:p>
-    <w:p>
-      <w:r>
-        <w:br w:type="page"/>
+        <w:lastRenderedPageBreak/>
+        <w:t>ESTADO DEL ARTE</w:t>
       </w:r>
     </w:p>
     <w:p>
@@ -525,17 +603,22 @@
           <w:sz w:val="36"/>
         </w:rPr>
       </w:pPr>
+      <w:r>
+        <w:br w:type="page"/>
+      </w:r>
     </w:p>
     <w:p>
       <w:pPr>
         <w:pStyle w:val="Citadestacada"/>
       </w:pPr>
       <w:r>
-        <w:t>MOTIVACIÓN</w:t>
-      </w:r>
-    </w:p>
-    <w:p>
-      <w:pPr>
+        <w:lastRenderedPageBreak/>
+        <w:t>VIABILIDAD TECNO-ECONÓMICA</w:t>
+      </w:r>
+    </w:p>
+    <w:p>
+      <w:pPr>
+        <w:jc w:val="both"/>
         <w:rPr>
           <w:i/>
           <w:iCs/>
@@ -553,95 +636,12 @@
       </w:pPr>
       <w:r>
         <w:lastRenderedPageBreak/>
-        <w:t>ESTADO DEL ARTE</w:t>
-      </w:r>
-    </w:p>
-    <w:p>
-      <w:pPr>
-        <w:rPr>
-          <w:i/>
-          <w:iCs/>
-          <w:color w:val="00B050" w:themeColor="accent1"/>
-          <w:sz w:val="36"/>
-        </w:rPr>
-      </w:pPr>
-      <w:r>
-        <w:br w:type="page"/>
-      </w:r>
-    </w:p>
-    <w:p>
-      <w:pPr>
-        <w:pStyle w:val="Citadestacada"/>
-      </w:pPr>
-      <w:r>
-        <w:lastRenderedPageBreak/>
-        <w:t>VIABILIDAD TECNO-ECONÓMICA</w:t>
-      </w:r>
-    </w:p>
-    <w:p>
-      <w:pPr>
-        <w:rPr>
-          <w:i/>
-          <w:iCs/>
-          <w:color w:val="00B050" w:themeColor="accent1"/>
-          <w:sz w:val="36"/>
-        </w:rPr>
-      </w:pPr>
-      <w:r>
-        <w:br w:type="page"/>
-      </w:r>
-    </w:p>
-    <w:p>
-      <w:pPr>
-        <w:pStyle w:val="Citadestacada"/>
-      </w:pPr>
-      <w:r>
-        <w:lastRenderedPageBreak/>
         <w:t>DIAGRAMAS</w:t>
       </w:r>
     </w:p>
     <w:p>
-      <w:r>
-        <w:t xml:space="preserve">En el diagrama ERD se observa claramente un ciclo que se da entre las entidades </w:t>
-      </w:r>
-      <w:r>
-        <w:rPr>
-          <w:u w:val="single"/>
-        </w:rPr>
-        <w:t>Empleados</w:t>
-      </w:r>
-      <w:r>
-        <w:t>,</w:t>
-      </w:r>
-      <w:r>
-        <w:rPr>
-          <w:u w:val="single"/>
-        </w:rPr>
-        <w:t>EmpleadosSecciones</w:t>
-      </w:r>
-      <w:r>
-        <w:t>,</w:t>
-      </w:r>
-      <w:r>
-        <w:rPr>
-          <w:u w:val="single"/>
-        </w:rPr>
-        <w:t>Secciones</w:t>
-      </w:r>
-      <w:r>
-        <w:t>,</w:t>
-      </w:r>
-      <w:r>
-        <w:rPr>
-          <w:u w:val="single"/>
-        </w:rPr>
-        <w:t>Sugerencias</w:t>
-      </w:r>
       <w:bookmarkStart w:id="0" w:name="_GoBack"/>
       <w:bookmarkEnd w:id="0"/>
-      <w:r>
-        <w:t xml:space="preserve"> </w:t>
-      </w:r>
       <w:r>
         <w:br w:type="page"/>
       </w:r>
@@ -1308,6 +1308,7 @@
   <w:style w:type="character" w:default="1" w:styleId="Fuentedeprrafopredeter">
     <w:name w:val="Default Paragraph Font"/>
     <w:uiPriority w:val="1"/>
+    <w:semiHidden/>
     <w:unhideWhenUsed/>
   </w:style>
   <w:style w:type="table" w:default="1" w:styleId="Tablanormal">
@@ -1826,7 +1827,7 @@
 </file>
 
 <file path=customXml/itemProps1.xml><?xml version="1.0" encoding="utf-8"?>
-<ds:datastoreItem xmlns:ds="http://schemas.openxmlformats.org/officeDocument/2006/customXml" ds:itemID="{14CF3FC0-B7CD-42E4-AC31-1621E8EB8030}">
+<ds:datastoreItem xmlns:ds="http://schemas.openxmlformats.org/officeDocument/2006/customXml" ds:itemID="{A5CF6991-A926-4D8E-A92E-C529B4797886}">
   <ds:schemaRefs>
     <ds:schemaRef ds:uri="http://schemas.openxmlformats.org/officeDocument/2006/bibliography"/>
   </ds:schemaRefs>

</xml_diff>

<commit_message>
Login controller done. Edit pedido done
</commit_message>
<xml_diff>
--- a/Documentacion/Proyecto Desarrollo Aplicaciones Multiplataforma/PFC-Gabriel Rodriguez Diaz.docx
+++ b/Documentacion/Proyecto Desarrollo Aplicaciones Multiplataforma/PFC-Gabriel Rodriguez Diaz.docx
@@ -904,12 +904,7 @@
       </w:r>
       <w:proofErr w:type="spellEnd"/>
       <w:r>
-        <w:t xml:space="preserve"> los resultados de una consulta. Al igual que </w:t>
-      </w:r>
-      <w:bookmarkStart w:id="0" w:name="_GoBack"/>
-      <w:bookmarkEnd w:id="0"/>
-      <w:r>
-        <w:t>en una tabla normal,</w:t>
+        <w:t xml:space="preserve"> los resultados de una consulta. Al igual que en una tabla normal,</w:t>
       </w:r>
       <w:r>
         <w:t xml:space="preserve"> sobre ésta se pueden ejecutar </w:t>
@@ -1158,6 +1153,8 @@
       <w:r>
         <w:t xml:space="preserve"> en función de los parámetros requeridos por la lógica de negocio.</w:t>
       </w:r>
+      <w:bookmarkStart w:id="0" w:name="_GoBack"/>
+      <w:bookmarkEnd w:id="0"/>
     </w:p>
     <w:p>
       <w:pPr>
@@ -2784,7 +2781,7 @@
 </file>
 
 <file path=customXml/itemProps1.xml><?xml version="1.0" encoding="utf-8"?>
-<ds:datastoreItem xmlns:ds="http://schemas.openxmlformats.org/officeDocument/2006/customXml" ds:itemID="{CFD1E741-19B1-4B0D-BB82-3FA795106896}">
+<ds:datastoreItem xmlns:ds="http://schemas.openxmlformats.org/officeDocument/2006/customXml" ds:itemID="{EDB97AEE-7E31-40A2-A0D1-BA910B6A5D79}">
   <ds:schemaRefs>
     <ds:schemaRef ds:uri="http://schemas.openxmlformats.org/officeDocument/2006/bibliography"/>
   </ds:schemaRefs>

</xml_diff>

<commit_message>
graphView color changed done
</commit_message>
<xml_diff>
--- a/Documentacion/Proyecto Desarrollo Aplicaciones Multiplataforma/PFC-Gabriel Rodriguez Diaz.docx
+++ b/Documentacion/Proyecto Desarrollo Aplicaciones Multiplataforma/PFC-Gabriel Rodriguez Diaz.docx
@@ -609,13 +609,7 @@
         <w:t xml:space="preserve">Sistema informático: </w:t>
       </w:r>
       <w:r>
-        <w:t xml:space="preserve">Acorde a Sebastian K. Boell y </w:t>
-      </w:r>
-      <w:r>
-        <w:t>Dubravka Cecez-Kecmanovic</w:t>
-      </w:r>
-      <w:r>
-        <w:t>, podemos abordar la definición de sistema informático desde</w:t>
+        <w:t>Acorde a Sebastian K. Boell y Dubravka Cecez-Kecmanovic, podemos abordar la definición de sistema informático desde</w:t>
       </w:r>
       <w:r>
         <w:t xml:space="preserve"> cuatro perspectivas distintas:</w:t>
@@ -1458,7 +1452,7 @@
             <v:path o:extrusionok="f" gradientshapeok="t" o:connecttype="rect"/>
             <o:lock v:ext="edit" aspectratio="t"/>
           </v:shapetype>
-          <v:shape id="_x0000_i1025" type="#_x0000_t75" style="width:313.95pt;height:216.85pt">
+          <v:shape id="_x0000_i1025" type="#_x0000_t75" style="width:313.9pt;height:216.6pt">
             <v:imagedata r:id="rId15" o:title="ERP"/>
           </v:shape>
         </w:pict>
@@ -1626,7 +1620,7 @@
       </w:pPr>
       <w:r>
         <w:pict>
-          <v:shape id="_x0000_i1026" type="#_x0000_t75" style="width:425.3pt;height:432.85pt">
+          <v:shape id="_x0000_i1026" type="#_x0000_t75" style="width:425.65pt;height:433.15pt">
             <v:imagedata r:id="rId17" o:title="ViabilidadEconomica"/>
           </v:shape>
         </w:pict>
@@ -1713,19 +1707,7 @@
           <w:rPr>
             <w:rStyle w:val="Hipervnculo"/>
           </w:rPr>
-          <w:t>indeed</w:t>
-        </w:r>
-        <w:r>
-          <w:rPr>
-            <w:rStyle w:val="Hipervnculo"/>
-          </w:rPr>
-          <w:t>.</w:t>
-        </w:r>
-        <w:r>
-          <w:rPr>
-            <w:rStyle w:val="Hipervnculo"/>
-          </w:rPr>
-          <w:t>com</w:t>
+          <w:t>indeed.com</w:t>
         </w:r>
       </w:hyperlink>
       <w:r>
@@ -1800,15 +1782,7 @@
           <w:color w:val="202124"/>
           <w:shd w:val="clear" w:color="auto" w:fill="FFFFFF"/>
         </w:rPr>
-        <w:t>÷</w:t>
-      </w:r>
-      <w:r>
-        <w:rPr>
-          <w:rFonts w:ascii="Arial" w:hAnsi="Arial" w:cs="Arial"/>
-          <w:color w:val="202124"/>
-          <w:shd w:val="clear" w:color="auto" w:fill="FFFFFF"/>
-        </w:rPr>
-        <w:t xml:space="preserve"> </w:t>
+        <w:t xml:space="preserve">÷ </w:t>
       </w:r>
       <w:r>
         <w:t>8 X J = 162,5€</w:t>
@@ -1871,7 +1845,29 @@
         <w:jc w:val="both"/>
       </w:pPr>
       <w:r>
-        <w:t>El modelo de negocio planteado consistiría en una bolsa de horas. Dicha bolsa de horas se vendería a cierto precio, y se consumirían las horas en cada petición de soporte.</w:t>
+        <w:t xml:space="preserve">El modelo de negocio planteado consistiría </w:t>
+      </w:r>
+      <w:r>
+        <w:t>en una licencia de mantenimiento que se cobraría en todo caso. En esta licencia entraría la solución de errores.</w:t>
+      </w:r>
+    </w:p>
+    <w:p>
+      <w:pPr>
+        <w:jc w:val="both"/>
+      </w:pPr>
+      <w:r>
+        <w:t xml:space="preserve">Por otro lado existe la </w:t>
+      </w:r>
+      <w:r>
+        <w:t>bolsa de horas. Dicha bolsa de horas se vendería a cierto precio, y se consumirían las horas en cada petición de soporte</w:t>
+      </w:r>
+      <w:r>
+        <w:t xml:space="preserve"> para mo</w:t>
+      </w:r>
+      <w:bookmarkStart w:id="0" w:name="_GoBack"/>
+      <w:bookmarkEnd w:id="0"/>
+      <w:r>
+        <w:t>dificar características de la aplicación.</w:t>
       </w:r>
     </w:p>
     <w:p>
@@ -2512,8 +2508,6 @@
       <w:r>
         <w:t xml:space="preserve"> es muy variable. S</w:t>
       </w:r>
-      <w:bookmarkStart w:id="0" w:name="_GoBack"/>
-      <w:bookmarkEnd w:id="0"/>
       <w:r>
         <w:t xml:space="preserve">eguramente se podrían adquirir claves válidas por menos precios. </w:t>
       </w:r>
@@ -4382,7 +4376,7 @@
 </file>
 
 <file path=customXml/itemProps1.xml><?xml version="1.0" encoding="utf-8"?>
-<ds:datastoreItem xmlns:ds="http://schemas.openxmlformats.org/officeDocument/2006/customXml" ds:itemID="{27ED842B-6DF7-47E8-B409-A53EFAC8468C}">
+<ds:datastoreItem xmlns:ds="http://schemas.openxmlformats.org/officeDocument/2006/customXml" ds:itemID="{D0BEAE5B-5C63-4D9E-ABCC-590DEA33D7EB}">
   <ds:schemaRefs>
     <ds:schemaRef ds:uri="http://schemas.openxmlformats.org/officeDocument/2006/bibliography"/>
   </ds:schemaRefs>

</xml_diff>